<commit_message>
one part left to go
</commit_message>
<xml_diff>
--- a/Report_RENAME_TO_THE CORRECT NAME.docx
+++ b/Report_RENAME_TO_THE CORRECT NAME.docx
@@ -4557,14 +4557,12 @@
       <w:pPr>
         <w:ind w:right="0"/>
       </w:pPr>
-      <w:proofErr w:type="gramStart"/>
-      <w:r>
-        <w:t>o</w:t>
-      </w:r>
-      <w:r>
-        <w:t xml:space="preserve">  192.8940</w:t>
-      </w:r>
-      <w:proofErr w:type="gramEnd"/>
+      <w:r>
+        <w:t xml:space="preserve"> </w:t>
+      </w:r>
+      <w:r>
+        <w:t xml:space="preserve"> 192.8940</w:t>
+      </w:r>
     </w:p>
     <w:p>
       <w:pPr>
@@ -7612,8 +7610,6 @@
       <w:pPr>
         <w:ind w:left="0" w:right="0" w:firstLine="0"/>
       </w:pPr>
-      <w:bookmarkStart w:id="0" w:name="_GoBack"/>
-      <w:bookmarkEnd w:id="0"/>
     </w:p>
     <w:p>
       <w:pPr>
@@ -8197,13 +8193,440 @@
         <w:spacing w:after="97" w:line="259" w:lineRule="auto"/>
         <w:ind w:left="0" w:right="0" w:firstLine="0"/>
         <w:jc w:val="left"/>
-      </w:pPr>
-      <w:r>
         <w:rPr>
           <w:b/>
         </w:rPr>
+      </w:pPr>
+      <w:r>
+        <w:rPr>
+          <w:b/>
+        </w:rPr>
         <w:t xml:space="preserve"> </w:t>
       </w:r>
+      <w:r>
+        <w:rPr>
+          <w:b/>
+        </w:rPr>
+        <w:t>e)</w:t>
+      </w:r>
+    </w:p>
+    <w:p>
+      <w:pPr>
+        <w:spacing w:after="97" w:line="259" w:lineRule="auto"/>
+        <w:ind w:left="0" w:right="0" w:firstLine="0"/>
+        <w:jc w:val="left"/>
+      </w:pPr>
+      <w:r>
+        <w:t>&gt;&gt; data = load('PP1P3.dat','-ascii');</w:t>
+      </w:r>
+    </w:p>
+    <w:p>
+      <w:pPr>
+        <w:spacing w:after="97" w:line="259" w:lineRule="auto"/>
+        <w:ind w:left="0" w:right="0" w:firstLine="0"/>
+        <w:jc w:val="left"/>
+      </w:pPr>
+      <w:r>
+        <w:t xml:space="preserve">&gt;&gt; </w:t>
+      </w:r>
+      <w:proofErr w:type="spellStart"/>
+      <w:r>
+        <w:t>Al_x</w:t>
+      </w:r>
+      <w:proofErr w:type="spellEnd"/>
+      <w:r>
+        <w:t xml:space="preserve"> = </w:t>
+      </w:r>
+      <w:proofErr w:type="gramStart"/>
+      <w:r>
+        <w:t>data(</w:t>
+      </w:r>
+      <w:proofErr w:type="gramEnd"/>
+      <w:r>
+        <w:t>1:101);</w:t>
+      </w:r>
+    </w:p>
+    <w:p>
+      <w:pPr>
+        <w:spacing w:after="97" w:line="259" w:lineRule="auto"/>
+        <w:ind w:left="0" w:right="0" w:firstLine="0"/>
+        <w:jc w:val="left"/>
+      </w:pPr>
+      <w:r>
+        <w:t xml:space="preserve">&gt;&gt; </w:t>
+      </w:r>
+      <w:proofErr w:type="spellStart"/>
+      <w:r>
+        <w:t>Al_T</w:t>
+      </w:r>
+      <w:proofErr w:type="spellEnd"/>
+      <w:r>
+        <w:t xml:space="preserve"> = </w:t>
+      </w:r>
+      <w:proofErr w:type="gramStart"/>
+      <w:r>
+        <w:t>data(</w:t>
+      </w:r>
+      <w:proofErr w:type="gramEnd"/>
+      <w:r>
+        <w:t>102:202);</w:t>
+      </w:r>
+    </w:p>
+    <w:p>
+      <w:pPr>
+        <w:spacing w:after="97" w:line="259" w:lineRule="auto"/>
+        <w:ind w:left="0" w:right="0" w:firstLine="0"/>
+        <w:jc w:val="left"/>
+      </w:pPr>
+      <w:r>
+        <w:t xml:space="preserve">&gt;&gt; </w:t>
+      </w:r>
+      <w:proofErr w:type="spellStart"/>
+      <w:r>
+        <w:t>Cu_x</w:t>
+      </w:r>
+      <w:proofErr w:type="spellEnd"/>
+      <w:r>
+        <w:t xml:space="preserve"> = </w:t>
+      </w:r>
+      <w:proofErr w:type="gramStart"/>
+      <w:r>
+        <w:t>data(</w:t>
+      </w:r>
+      <w:proofErr w:type="gramEnd"/>
+      <w:r>
+        <w:t>203:303);</w:t>
+      </w:r>
+    </w:p>
+    <w:p>
+      <w:pPr>
+        <w:spacing w:after="97" w:line="259" w:lineRule="auto"/>
+        <w:ind w:left="0" w:right="0" w:firstLine="0"/>
+        <w:jc w:val="left"/>
+      </w:pPr>
+      <w:r>
+        <w:t xml:space="preserve">&gt;&gt; </w:t>
+      </w:r>
+      <w:proofErr w:type="spellStart"/>
+      <w:r>
+        <w:t>Cu_T</w:t>
+      </w:r>
+      <w:proofErr w:type="spellEnd"/>
+      <w:r>
+        <w:t xml:space="preserve"> = </w:t>
+      </w:r>
+      <w:proofErr w:type="gramStart"/>
+      <w:r>
+        <w:t>data(</w:t>
+      </w:r>
+      <w:proofErr w:type="gramEnd"/>
+      <w:r>
+        <w:t>304:404);</w:t>
+      </w:r>
+    </w:p>
+    <w:p>
+      <w:pPr>
+        <w:spacing w:after="97" w:line="259" w:lineRule="auto"/>
+        <w:ind w:left="0" w:right="0" w:firstLine="0"/>
+        <w:jc w:val="left"/>
+      </w:pPr>
+      <w:r>
+        <w:t xml:space="preserve">&gt;&gt; </w:t>
+      </w:r>
+      <w:proofErr w:type="spellStart"/>
+      <w:r>
+        <w:t>St_x</w:t>
+      </w:r>
+      <w:proofErr w:type="spellEnd"/>
+      <w:r>
+        <w:t xml:space="preserve"> = </w:t>
+      </w:r>
+      <w:proofErr w:type="gramStart"/>
+      <w:r>
+        <w:t>data(</w:t>
+      </w:r>
+      <w:proofErr w:type="gramEnd"/>
+      <w:r>
+        <w:t>405:505);</w:t>
+      </w:r>
+    </w:p>
+    <w:p>
+      <w:pPr>
+        <w:spacing w:after="97" w:line="259" w:lineRule="auto"/>
+        <w:ind w:left="0" w:right="0" w:firstLine="0"/>
+        <w:jc w:val="left"/>
+      </w:pPr>
+      <w:r>
+        <w:t xml:space="preserve">&gt;&gt; </w:t>
+      </w:r>
+      <w:proofErr w:type="spellStart"/>
+      <w:r>
+        <w:t>St_T</w:t>
+      </w:r>
+      <w:proofErr w:type="spellEnd"/>
+      <w:r>
+        <w:t xml:space="preserve"> = </w:t>
+      </w:r>
+      <w:proofErr w:type="gramStart"/>
+      <w:r>
+        <w:t>data(</w:t>
+      </w:r>
+      <w:proofErr w:type="gramEnd"/>
+      <w:r>
+        <w:t>506:606);</w:t>
+      </w:r>
+    </w:p>
+    <w:p>
+      <w:pPr>
+        <w:spacing w:after="97" w:line="259" w:lineRule="auto"/>
+        <w:ind w:left="0" w:right="0" w:firstLine="0"/>
+        <w:jc w:val="left"/>
+      </w:pPr>
+      <w:r>
+        <w:t>&gt;&gt; hold on</w:t>
+      </w:r>
+    </w:p>
+    <w:p>
+      <w:pPr>
+        <w:spacing w:after="97" w:line="259" w:lineRule="auto"/>
+        <w:ind w:left="0" w:right="0" w:firstLine="0"/>
+        <w:jc w:val="left"/>
+      </w:pPr>
+      <w:r>
+        <w:t>&gt;&gt; plot(</w:t>
+      </w:r>
+      <w:proofErr w:type="spellStart"/>
+      <w:r>
+        <w:t>Al_</w:t>
+      </w:r>
+      <w:proofErr w:type="gramStart"/>
+      <w:r>
+        <w:t>x,Al</w:t>
+      </w:r>
+      <w:proofErr w:type="gramEnd"/>
+      <w:r>
+        <w:t>_T,'k</w:t>
+      </w:r>
+      <w:proofErr w:type="spellEnd"/>
+      <w:r>
+        <w:t>');</w:t>
+      </w:r>
+    </w:p>
+    <w:p>
+      <w:pPr>
+        <w:spacing w:after="97" w:line="259" w:lineRule="auto"/>
+        <w:ind w:left="0" w:right="0" w:firstLine="0"/>
+        <w:jc w:val="left"/>
+      </w:pPr>
+      <w:r>
+        <w:t>&gt;&gt; plot(</w:t>
+      </w:r>
+      <w:proofErr w:type="spellStart"/>
+      <w:r>
+        <w:t>Cu_</w:t>
+      </w:r>
+      <w:proofErr w:type="gramStart"/>
+      <w:r>
+        <w:t>x,Cu</w:t>
+      </w:r>
+      <w:proofErr w:type="gramEnd"/>
+      <w:r>
+        <w:t>_T,'r</w:t>
+      </w:r>
+      <w:proofErr w:type="spellEnd"/>
+      <w:r>
+        <w:t>:');</w:t>
+      </w:r>
+    </w:p>
+    <w:p>
+      <w:pPr>
+        <w:spacing w:after="97" w:line="259" w:lineRule="auto"/>
+        <w:ind w:left="0" w:right="0" w:firstLine="0"/>
+        <w:jc w:val="left"/>
+      </w:pPr>
+      <w:r>
+        <w:t>&gt;&gt; plot(</w:t>
+      </w:r>
+      <w:proofErr w:type="spellStart"/>
+      <w:r>
+        <w:t>St_</w:t>
+      </w:r>
+      <w:proofErr w:type="gramStart"/>
+      <w:r>
+        <w:t>x,St</w:t>
+      </w:r>
+      <w:proofErr w:type="gramEnd"/>
+      <w:r>
+        <w:t>_T,'m</w:t>
+      </w:r>
+      <w:proofErr w:type="spellEnd"/>
+      <w:r>
+        <w:t>--');</w:t>
+      </w:r>
+    </w:p>
+    <w:p>
+      <w:pPr>
+        <w:spacing w:after="97" w:line="259" w:lineRule="auto"/>
+        <w:ind w:left="0" w:right="0" w:firstLine="0"/>
+        <w:jc w:val="left"/>
+      </w:pPr>
+      <w:r>
+        <w:t xml:space="preserve">&gt;&gt; </w:t>
+      </w:r>
+      <w:proofErr w:type="gramStart"/>
+      <w:r>
+        <w:t>title(</w:t>
+      </w:r>
+      <w:proofErr w:type="gramEnd"/>
+      <w:r>
+        <w:t>'Node Temperature vs Node Location');</w:t>
+      </w:r>
+    </w:p>
+    <w:p>
+      <w:pPr>
+        <w:spacing w:after="97" w:line="259" w:lineRule="auto"/>
+        <w:ind w:left="0" w:right="0" w:firstLine="0"/>
+        <w:jc w:val="left"/>
+      </w:pPr>
+      <w:r>
+        <w:t xml:space="preserve">&gt;&gt; </w:t>
+      </w:r>
+      <w:proofErr w:type="spellStart"/>
+      <w:proofErr w:type="gramStart"/>
+      <w:r>
+        <w:t>ylabel</w:t>
+      </w:r>
+      <w:proofErr w:type="spellEnd"/>
+      <w:r>
+        <w:t>(</w:t>
+      </w:r>
+      <w:proofErr w:type="gramEnd"/>
+      <w:r>
+        <w:t>'Temperature (C)');</w:t>
+      </w:r>
+    </w:p>
+    <w:p>
+      <w:pPr>
+        <w:spacing w:after="97" w:line="259" w:lineRule="auto"/>
+        <w:ind w:left="0" w:right="0" w:firstLine="0"/>
+        <w:jc w:val="left"/>
+      </w:pPr>
+      <w:r>
+        <w:t xml:space="preserve">&gt;&gt; </w:t>
+      </w:r>
+      <w:proofErr w:type="spellStart"/>
+      <w:proofErr w:type="gramStart"/>
+      <w:r>
+        <w:t>xlabel</w:t>
+      </w:r>
+      <w:proofErr w:type="spellEnd"/>
+      <w:r>
+        <w:t>(</w:t>
+      </w:r>
+      <w:proofErr w:type="gramEnd"/>
+      <w:r>
+        <w:t>'Location (m)');</w:t>
+      </w:r>
+    </w:p>
+    <w:p>
+      <w:pPr>
+        <w:spacing w:after="97" w:line="259" w:lineRule="auto"/>
+        <w:ind w:left="0" w:right="0" w:firstLine="0"/>
+        <w:jc w:val="left"/>
+      </w:pPr>
+      <w:r>
+        <w:t>&gt;&gt; legend('Al1','Cu1','St1');</w:t>
+      </w:r>
+    </w:p>
+    <w:p>
+      <w:pPr>
+        <w:spacing w:after="97" w:line="259" w:lineRule="auto"/>
+        <w:ind w:left="0" w:right="0" w:firstLine="0"/>
+        <w:jc w:val="left"/>
+      </w:pPr>
+      <w:r>
+        <w:t>&gt;&gt; grid on</w:t>
+      </w:r>
+    </w:p>
+    <w:p>
+      <w:pPr>
+        <w:spacing w:after="97" w:line="259" w:lineRule="auto"/>
+        <w:ind w:left="0" w:right="0" w:firstLine="0"/>
+        <w:jc w:val="left"/>
+      </w:pPr>
+      <w:r>
+        <w:t>&gt;&gt; hold off</w:t>
+      </w:r>
+    </w:p>
+    <w:p>
+      <w:pPr>
+        <w:spacing w:after="97" w:line="259" w:lineRule="auto"/>
+        <w:ind w:left="0" w:right="0" w:firstLine="0"/>
+        <w:jc w:val="left"/>
+      </w:pPr>
+      <w:r>
+        <w:rPr>
+          <w:noProof/>
+        </w:rPr>
+        <w:lastRenderedPageBreak/>
+        <w:drawing>
+          <wp:inline distT="0" distB="0" distL="0" distR="0">
+            <wp:extent cx="5327015" cy="3991610"/>
+            <wp:effectExtent l="0" t="0" r="0" b="0"/>
+            <wp:docPr id="4" name="Picture 4"/>
+            <wp:cNvGraphicFramePr>
+              <a:graphicFrameLocks xmlns:a="http://schemas.openxmlformats.org/drawingml/2006/main" noChangeAspect="1"/>
+            </wp:cNvGraphicFramePr>
+            <a:graphic xmlns:a="http://schemas.openxmlformats.org/drawingml/2006/main">
+              <a:graphicData uri="http://schemas.openxmlformats.org/drawingml/2006/picture">
+                <pic:pic xmlns:pic="http://schemas.openxmlformats.org/drawingml/2006/picture">
+                  <pic:nvPicPr>
+                    <pic:cNvPr id="0" name="Picture 1"/>
+                    <pic:cNvPicPr>
+                      <a:picLocks noChangeAspect="1" noChangeArrowheads="1"/>
+                    </pic:cNvPicPr>
+                  </pic:nvPicPr>
+                  <pic:blipFill>
+                    <a:blip r:embed="rId55">
+                      <a:extLst>
+                        <a:ext uri="{28A0092B-C50C-407E-A947-70E740481C1C}">
+                          <a14:useLocalDpi xmlns:a14="http://schemas.microsoft.com/office/drawing/2010/main" val="0"/>
+                        </a:ext>
+                      </a:extLst>
+                    </a:blip>
+                    <a:srcRect/>
+                    <a:stretch>
+                      <a:fillRect/>
+                    </a:stretch>
+                  </pic:blipFill>
+                  <pic:spPr bwMode="auto">
+                    <a:xfrm>
+                      <a:off x="0" y="0"/>
+                      <a:ext cx="5327015" cy="3991610"/>
+                    </a:xfrm>
+                    <a:prstGeom prst="rect">
+                      <a:avLst/>
+                    </a:prstGeom>
+                    <a:noFill/>
+                    <a:ln>
+                      <a:noFill/>
+                    </a:ln>
+                  </pic:spPr>
+                </pic:pic>
+              </a:graphicData>
+            </a:graphic>
+          </wp:inline>
+        </w:drawing>
+      </w:r>
+      <w:bookmarkStart w:id="0" w:name="_GoBack"/>
+      <w:bookmarkEnd w:id="0"/>
+    </w:p>
+    <w:p>
+      <w:pPr>
+        <w:spacing w:after="97" w:line="259" w:lineRule="auto"/>
+        <w:ind w:left="0" w:right="0" w:firstLine="0"/>
+        <w:jc w:val="left"/>
+      </w:pPr>
     </w:p>
     <w:p>
       <w:pPr>
@@ -8227,12 +8650,12 @@
         <w:spacing w:after="93"/>
         <w:ind w:right="0" w:hanging="353"/>
       </w:pPr>
-      <w:hyperlink r:id="rId55">
+      <w:hyperlink r:id="rId56">
         <w:r>
           <w:t>Y.</w:t>
         </w:r>
       </w:hyperlink>
-      <w:hyperlink r:id="rId56">
+      <w:hyperlink r:id="rId57">
         <w:r>
           <w:t xml:space="preserve"> </w:t>
         </w:r>
@@ -8339,12 +8762,12 @@
       </w:r>
     </w:p>
     <w:sectPr>
-      <w:headerReference w:type="even" r:id="rId57"/>
-      <w:headerReference w:type="default" r:id="rId58"/>
-      <w:footerReference w:type="even" r:id="rId59"/>
-      <w:footerReference w:type="default" r:id="rId60"/>
-      <w:headerReference w:type="first" r:id="rId61"/>
-      <w:footerReference w:type="first" r:id="rId62"/>
+      <w:headerReference w:type="even" r:id="rId58"/>
+      <w:headerReference w:type="default" r:id="rId59"/>
+      <w:footerReference w:type="even" r:id="rId60"/>
+      <w:footerReference w:type="default" r:id="rId61"/>
+      <w:headerReference w:type="first" r:id="rId62"/>
+      <w:footerReference w:type="first" r:id="rId63"/>
       <w:pgSz w:w="12240" w:h="15840"/>
       <w:pgMar w:top="1481" w:right="1434" w:bottom="1512" w:left="1440" w:header="764" w:footer="721" w:gutter="0"/>
       <w:cols w:space="720"/>
@@ -8444,29 +8867,15 @@
       </w:rPr>
       <w:t xml:space="preserve"> of </w:t>
     </w:r>
-    <w:r>
-      <w:fldChar w:fldCharType="begin"/>
-    </w:r>
-    <w:r>
-      <w:instrText xml:space="preserve"> NUMPAGES   \* MERGEFORMAT </w:instrText>
-    </w:r>
-    <w:r>
-      <w:fldChar w:fldCharType="separate"/>
-    </w:r>
-    <w:r>
-      <w:rPr>
-        <w:b/>
-        <w:sz w:val="20"/>
-      </w:rPr>
-      <w:t>9</w:t>
-    </w:r>
-    <w:r>
-      <w:rPr>
-        <w:b/>
-        <w:sz w:val="20"/>
-      </w:rPr>
-      <w:fldChar w:fldCharType="end"/>
-    </w:r>
+    <w:fldSimple w:instr=" NUMPAGES   \* MERGEFORMAT ">
+      <w:r>
+        <w:rPr>
+          <w:b/>
+          <w:sz w:val="20"/>
+        </w:rPr>
+        <w:t>9</w:t>
+      </w:r>
+    </w:fldSimple>
     <w:r>
       <w:rPr>
         <w:sz w:val="20"/>
@@ -8558,31 +8967,16 @@
       </w:rPr>
       <w:t xml:space="preserve"> of </w:t>
     </w:r>
-    <w:r>
-      <w:fldChar w:fldCharType="begin"/>
-    </w:r>
-    <w:r>
-      <w:instrText xml:space="preserve"> NUMPAGES   \* MERGEFORMAT </w:instrText>
-    </w:r>
-    <w:r>
-      <w:fldChar w:fldCharType="separate"/>
-    </w:r>
-    <w:r>
-      <w:rPr>
-        <w:b/>
-        <w:noProof/>
-        <w:sz w:val="20"/>
-      </w:rPr>
-      <w:t>20</w:t>
-    </w:r>
-    <w:r>
-      <w:rPr>
-        <w:b/>
-        <w:noProof/>
-        <w:sz w:val="20"/>
-      </w:rPr>
-      <w:fldChar w:fldCharType="end"/>
-    </w:r>
+    <w:fldSimple w:instr=" NUMPAGES   \* MERGEFORMAT ">
+      <w:r>
+        <w:rPr>
+          <w:b/>
+          <w:noProof/>
+          <w:sz w:val="20"/>
+        </w:rPr>
+        <w:t>21</w:t>
+      </w:r>
+    </w:fldSimple>
     <w:r>
       <w:rPr>
         <w:sz w:val="20"/>
@@ -8673,29 +9067,15 @@
       </w:rPr>
       <w:t xml:space="preserve"> of </w:t>
     </w:r>
-    <w:r>
-      <w:fldChar w:fldCharType="begin"/>
-    </w:r>
-    <w:r>
-      <w:instrText xml:space="preserve"> NUMPAGES   \* MERGEFORMAT </w:instrText>
-    </w:r>
-    <w:r>
-      <w:fldChar w:fldCharType="separate"/>
-    </w:r>
-    <w:r>
-      <w:rPr>
-        <w:b/>
-        <w:sz w:val="20"/>
-      </w:rPr>
-      <w:t>9</w:t>
-    </w:r>
-    <w:r>
-      <w:rPr>
-        <w:b/>
-        <w:sz w:val="20"/>
-      </w:rPr>
-      <w:fldChar w:fldCharType="end"/>
-    </w:r>
+    <w:fldSimple w:instr=" NUMPAGES   \* MERGEFORMAT ">
+      <w:r>
+        <w:rPr>
+          <w:b/>
+          <w:sz w:val="20"/>
+        </w:rPr>
+        <w:t>9</w:t>
+      </w:r>
+    </w:fldSimple>
     <w:r>
       <w:rPr>
         <w:sz w:val="20"/>

</xml_diff>